<commit_message>
Make revisions to some of the files, add updates for running in docker on local machine
</commit_message>
<xml_diff>
--- a/Software/Docker/README.docx
+++ b/Software/Docker/README.docx
@@ -4,7 +4,15 @@
   <w:body>
     <w:p>
       <w:r>
-        <w:t xml:space="preserve">Getting Kafka to work using Docker, and across multiple machines is not trivial. In this directory are several files that should allow Kafka to stream across machines, and while running zookeeper and the kafka broker in a Docker container. </w:t>
+        <w:t xml:space="preserve">Getting Kafka to work using Docker, and across multiple machines is not trivial. In this directory are several files that should allow Kafka to stream across machines, and while running zookeeper and the </w:t>
+      </w:r>
+      <w:proofErr w:type="spellStart"/>
+      <w:r>
+        <w:t>kafka</w:t>
+      </w:r>
+      <w:proofErr w:type="spellEnd"/>
+      <w:r>
+        <w:t xml:space="preserve"> broker in a Docker container. </w:t>
       </w:r>
     </w:p>
     <w:p>
@@ -44,8 +52,21 @@
         <w:t xml:space="preserve"> </w:t>
       </w:r>
       <w:r>
-        <w:t>in WSL2 (for windows machines) to start zookeeper and the kafka broker. Note, WSL2 should be configured so that WSL2 is using the same IP address as the host</w:t>
-      </w:r>
+        <w:t xml:space="preserve">in WSL2 (for windows machines) to start zookeeper and the </w:t>
+      </w:r>
+      <w:proofErr w:type="spellStart"/>
+      <w:r>
+        <w:t>kafka</w:t>
+      </w:r>
+      <w:proofErr w:type="spellEnd"/>
+      <w:r>
+        <w:t xml:space="preserve"> broker. Note, WSL2 should be configured so that WSL2 is using the same IP address as the </w:t>
+      </w:r>
+      <w:proofErr w:type="gramStart"/>
+      <w:r>
+        <w:t>host</w:t>
+      </w:r>
+      <w:proofErr w:type="gramEnd"/>
     </w:p>
     <w:p>
       <w:pPr>
@@ -83,10 +104,66 @@
           <w:rFonts w:ascii="Courier New" w:hAnsi="Courier New" w:cs="Courier New"/>
           <w:highlight w:val="lightGray"/>
         </w:rPr>
-        <w:t>pip install kafka-python</w:t>
-      </w:r>
-      <w:r>
-        <w:t xml:space="preserve"> to install the proper python package</w:t>
+        <w:t xml:space="preserve">pip install </w:t>
+      </w:r>
+      <w:proofErr w:type="spellStart"/>
+      <w:r>
+        <w:rPr>
+          <w:rFonts w:ascii="Courier New" w:hAnsi="Courier New" w:cs="Courier New"/>
+          <w:highlight w:val="lightGray"/>
+        </w:rPr>
+        <w:t>kafka</w:t>
+      </w:r>
+      <w:proofErr w:type="spellEnd"/>
+      <w:r>
+        <w:rPr>
+          <w:rFonts w:ascii="Courier New" w:hAnsi="Courier New" w:cs="Courier New"/>
+          <w:highlight w:val="lightGray"/>
+        </w:rPr>
+        <w:t>-python</w:t>
+      </w:r>
+      <w:r>
+        <w:t xml:space="preserve"> to install the proper python </w:t>
+      </w:r>
+      <w:proofErr w:type="gramStart"/>
+      <w:r>
+        <w:t>package</w:t>
+      </w:r>
+      <w:proofErr w:type="gramEnd"/>
+    </w:p>
+    <w:p>
+      <w:pPr>
+        <w:pStyle w:val="ListParagraph"/>
+        <w:numPr>
+          <w:ilvl w:val="0"/>
+          <w:numId w:val="1"/>
+        </w:numPr>
+      </w:pPr>
+      <w:r>
+        <w:t xml:space="preserve">On the same machine as the broker, if you enter a container (that was also started with docker compose), and run the </w:t>
+      </w:r>
+      <w:r>
+        <w:rPr>
+          <w:rFonts w:ascii="Courier New" w:hAnsi="Courier New" w:cs="Courier New"/>
+          <w:highlight w:val="lightGray"/>
+        </w:rPr>
+        <w:t>kafka_*_test_broker_machine.py</w:t>
+      </w:r>
+      <w:r>
+        <w:t xml:space="preserve"> files, these will all work.</w:t>
+      </w:r>
+    </w:p>
+    <w:p>
+      <w:r>
+        <w:t xml:space="preserve">Now, we have full </w:t>
+      </w:r>
+      <w:proofErr w:type="spellStart"/>
+      <w:r>
+        <w:t>kafka</w:t>
+      </w:r>
+      <w:proofErr w:type="spellEnd"/>
+      <w:r>
+        <w:t xml:space="preserve"> communication between (1) the local machine (WSL), (2) Docker containers running on the local machine, and (3) Docker containers running on remote machines!</w:t>
       </w:r>
     </w:p>
     <w:p>

</xml_diff>